<commit_message>
adding pdf resume 2
</commit_message>
<xml_diff>
--- a/2_resume_mengani.docx
+++ b/2_resume_mengani.docx
@@ -2,6 +2,8 @@
 <file path=word/document.xml><?xml version="1.0" encoding="utf-8"?>
 <w:document xmlns:wpc="http://schemas.microsoft.com/office/word/2010/wordprocessingCanvas" xmlns:cx="http://schemas.microsoft.com/office/drawing/2014/chartex" xmlns:cx1="http://schemas.microsoft.com/office/drawing/2015/9/8/chartex" xmlns:cx2="http://schemas.microsoft.com/office/drawing/2015/10/21/chartex" xmlns:cx3="http://schemas.microsoft.com/office/drawing/2016/5/9/chartex" xmlns:cx4="http://schemas.microsoft.com/office/drawing/2016/5/10/chartex" xmlns:cx5="http://schemas.microsoft.com/office/drawing/2016/5/11/chartex" xmlns:cx6="http://schemas.microsoft.com/office/drawing/2016/5/12/chartex" xmlns:cx7="http://schemas.microsoft.com/office/drawing/2016/5/13/chartex" xmlns:cx8="http://schemas.microsoft.com/office/drawing/2016/5/14/chartex" xmlns:mc="http://schemas.openxmlformats.org/markup-compatibility/2006" xmlns:aink="http://schemas.microsoft.com/office/drawing/2016/ink" xmlns:am3d="http://schemas.microsoft.com/office/drawing/2017/model3d" xmlns:o="urn:schemas-microsoft-com:office:office" xmlns:r="http://schemas.openxmlformats.org/officeDocument/2006/relationships" xmlns:m="http://schemas.openxmlformats.org/officeDocument/2006/math" xmlns:v="urn:schemas-microsoft-com:vml" xmlns:wp14="http://schemas.microsoft.com/office/word/2010/wordprocessingDrawing" xmlns:wp="http://schemas.openxmlformats.org/drawingml/2006/wordprocessingDrawing" xmlns:w10="urn:schemas-microsoft-com:office:word" xmlns:w="http://schemas.openxmlformats.org/wordprocessingml/2006/main" xmlns:w14="http://schemas.microsoft.com/office/word/2010/wordml" xmlns:w15="http://schemas.microsoft.com/office/word/2012/wordml" xmlns:w16cid="http://schemas.microsoft.com/office/word/2016/wordml/cid" xmlns:w16se="http://schemas.microsoft.com/office/word/2015/wordml/symex" xmlns:wpg="http://schemas.microsoft.com/office/word/2010/wordprocessingGroup" xmlns:wpi="http://schemas.microsoft.com/office/word/2010/wordprocessingInk" xmlns:wne="http://schemas.microsoft.com/office/word/2006/wordml" xmlns:wps="http://schemas.microsoft.com/office/word/2010/wordprocessingShape" mc:Ignorable="w14 w15 w16se w16cid wp14">
   <w:body>
+    <w:bookmarkStart w:id="0" w:name="_GoBack"/>
+    <w:bookmarkEnd w:id="0"/>
     <w:p>
       <w:pPr>
         <w:spacing w:after="0"/>
@@ -11,11 +13,10 @@
           <w:color w:val="4472C4" w:themeColor="accent1"/>
         </w:rPr>
       </w:pPr>
-      <w:bookmarkStart w:id="0" w:name="_GoBack"/>
-      <w:bookmarkEnd w:id="0"/>
       <w:r>
         <w:rPr>
           <w:rFonts w:ascii="Arial Black" w:hAnsi="Arial Black"/>
+          <w:noProof/>
           <w:color w:val="4472C4" w:themeColor="accent1"/>
         </w:rPr>
         <mc:AlternateContent>
@@ -1093,6 +1094,7 @@
       <w:r>
         <w:rPr>
           <w:rFonts w:ascii="Arial Black" w:hAnsi="Arial Black"/>
+          <w:noProof/>
           <w:color w:val="4472C4" w:themeColor="accent1"/>
         </w:rPr>
         <mc:AlternateContent>
@@ -2087,6 +2089,7 @@
       <w:r>
         <w:rPr>
           <w:rFonts w:ascii="Arial Black" w:hAnsi="Arial Black"/>
+          <w:noProof/>
           <w:color w:val="4472C4" w:themeColor="accent1"/>
         </w:rPr>
         <mc:AlternateContent>
@@ -2398,14 +2401,7 @@
                                 <w:rFonts w:ascii="Arial Black" w:hAnsi="Arial Black"/>
                                 <w:color w:val="4472C4" w:themeColor="accent1"/>
                               </w:rPr>
-                              <w:t>Certification</w:t>
-                            </w:r>
-                            <w:r>
-                              <w:rPr>
-                                <w:rFonts w:ascii="Arial Black" w:hAnsi="Arial Black"/>
-                                <w:color w:val="4472C4" w:themeColor="accent1"/>
-                              </w:rPr>
-                              <w:t>s</w:t>
+                              <w:t>Certifications</w:t>
                             </w:r>
                           </w:p>
                           <w:p>
@@ -2430,18 +2426,7 @@
                                 <w:szCs w:val="24"/>
                                 <w:u w:val="none"/>
                               </w:rPr>
-                              <w:t xml:space="preserve">AWS </w:t>
-                            </w:r>
-                            <w:r>
-                              <w:rPr>
-                                <w:rStyle w:val="Hyperlink"/>
-                                <w:b/>
-                                <w:color w:val="000000" w:themeColor="text1"/>
-                                <w:sz w:val="24"/>
-                                <w:szCs w:val="24"/>
-                                <w:u w:val="none"/>
-                              </w:rPr>
-                              <w:t>Certified</w:t>
+                              <w:t>AWS Certified</w:t>
                             </w:r>
                             <w:r>
                               <w:rPr>
@@ -2787,7 +2772,39 @@
                                 <w:sz w:val="22"/>
                                 <w:szCs w:val="22"/>
                               </w:rPr>
-                              <w:t xml:space="preserve">Used various AWS resources such as S3, Cloud Formation </w:t>
+                              <w:t xml:space="preserve">Used various AWS resources such as </w:t>
+                            </w:r>
+                            <w:r>
+                              <w:rPr>
+                                <w:rFonts w:asciiTheme="minorHAnsi" w:hAnsiTheme="minorHAnsi" w:cstheme="minorHAnsi"/>
+                                <w:sz w:val="22"/>
+                                <w:szCs w:val="22"/>
+                              </w:rPr>
+                              <w:t xml:space="preserve">Glue, </w:t>
+                            </w:r>
+                            <w:r>
+                              <w:rPr>
+                                <w:rFonts w:asciiTheme="minorHAnsi" w:hAnsiTheme="minorHAnsi" w:cstheme="minorHAnsi"/>
+                                <w:sz w:val="22"/>
+                                <w:szCs w:val="22"/>
+                              </w:rPr>
+                              <w:t xml:space="preserve">S3, </w:t>
+                            </w:r>
+                            <w:r>
+                              <w:rPr>
+                                <w:rFonts w:asciiTheme="minorHAnsi" w:hAnsiTheme="minorHAnsi" w:cstheme="minorHAnsi"/>
+                                <w:sz w:val="22"/>
+                                <w:szCs w:val="22"/>
+                              </w:rPr>
+                              <w:t>IAM, EC2</w:t>
+                            </w:r>
+                            <w:r>
+                              <w:rPr>
+                                <w:rFonts w:asciiTheme="minorHAnsi" w:hAnsiTheme="minorHAnsi" w:cstheme="minorHAnsi"/>
+                                <w:sz w:val="22"/>
+                                <w:szCs w:val="22"/>
+                              </w:rPr>
+                              <w:t xml:space="preserve"> </w:t>
                             </w:r>
                           </w:p>
                           <w:p>
@@ -3522,7 +3539,11 @@
           </mc:Choice>
           <mc:Fallback>
             <w:pict>
-              <v:shape w14:anchorId="6E701441" id="Text Box 6" o:spid="_x0000_s1028" type="#_x0000_t202" style="position:absolute;left:0;text-align:left;margin-left:-56.25pt;margin-top:-2.95pt;width:384.9pt;height:690.25pt;z-index:251660288;visibility:visible;mso-wrap-style:square;mso-width-percent:0;mso-height-percent:0;mso-wrap-distance-left:9pt;mso-wrap-distance-top:0;mso-wrap-distance-right:9pt;mso-wrap-distance-bottom:0;mso-position-horizontal:absolute;mso-position-horizontal-relative:text;mso-position-vertical:absolute;mso-position-vertical-relative:text;mso-width-percent:0;mso-height-percent:0;mso-width-relative:margin;mso-height-relative:margin;v-text-anchor:top" o:gfxdata="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" filled="f" stroked="f">
+              <v:shapetype w14:anchorId="6E701441" id="_x0000_t202" coordsize="21600,21600" o:spt="202" path="m,l,21600r21600,l21600,xe">
+                <v:stroke joinstyle="miter"/>
+                <v:path gradientshapeok="t" o:connecttype="rect"/>
+              </v:shapetype>
+              <v:shape id="Text Box 6" o:spid="_x0000_s1028" type="#_x0000_t202" style="position:absolute;left:0;text-align:left;margin-left:-56.25pt;margin-top:-2.95pt;width:384.9pt;height:690.25pt;z-index:251660288;visibility:visible;mso-wrap-style:square;mso-width-percent:0;mso-height-percent:0;mso-wrap-distance-left:9pt;mso-wrap-distance-top:0;mso-wrap-distance-right:9pt;mso-wrap-distance-bottom:0;mso-position-horizontal:absolute;mso-position-horizontal-relative:text;mso-position-vertical:absolute;mso-position-vertical-relative:text;mso-width-percent:0;mso-height-percent:0;mso-width-relative:margin;mso-height-relative:margin;v-text-anchor:top" o:gfxdata="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" filled="f" stroked="f">
                 <v:textbox>
                   <w:txbxContent>
                     <w:p>
@@ -3785,14 +3806,7 @@
                           <w:rFonts w:ascii="Arial Black" w:hAnsi="Arial Black"/>
                           <w:color w:val="4472C4" w:themeColor="accent1"/>
                         </w:rPr>
-                        <w:t>Certification</w:t>
-                      </w:r>
-                      <w:r>
-                        <w:rPr>
-                          <w:rFonts w:ascii="Arial Black" w:hAnsi="Arial Black"/>
-                          <w:color w:val="4472C4" w:themeColor="accent1"/>
-                        </w:rPr>
-                        <w:t>s</w:t>
+                        <w:t>Certifications</w:t>
                       </w:r>
                     </w:p>
                     <w:p>
@@ -3817,18 +3831,7 @@
                           <w:szCs w:val="24"/>
                           <w:u w:val="none"/>
                         </w:rPr>
-                        <w:t xml:space="preserve">AWS </w:t>
-                      </w:r>
-                      <w:r>
-                        <w:rPr>
-                          <w:rStyle w:val="Hyperlink"/>
-                          <w:b/>
-                          <w:color w:val="000000" w:themeColor="text1"/>
-                          <w:sz w:val="24"/>
-                          <w:szCs w:val="24"/>
-                          <w:u w:val="none"/>
-                        </w:rPr>
-                        <w:t>Certified</w:t>
+                        <w:t>AWS Certified</w:t>
                       </w:r>
                       <w:r>
                         <w:rPr>
@@ -4174,7 +4177,39 @@
                           <w:sz w:val="22"/>
                           <w:szCs w:val="22"/>
                         </w:rPr>
-                        <w:t xml:space="preserve">Used various AWS resources such as S3, Cloud Formation </w:t>
+                        <w:t xml:space="preserve">Used various AWS resources such as </w:t>
+                      </w:r>
+                      <w:r>
+                        <w:rPr>
+                          <w:rFonts w:asciiTheme="minorHAnsi" w:hAnsiTheme="minorHAnsi" w:cstheme="minorHAnsi"/>
+                          <w:sz w:val="22"/>
+                          <w:szCs w:val="22"/>
+                        </w:rPr>
+                        <w:t xml:space="preserve">Glue, </w:t>
+                      </w:r>
+                      <w:r>
+                        <w:rPr>
+                          <w:rFonts w:asciiTheme="minorHAnsi" w:hAnsiTheme="minorHAnsi" w:cstheme="minorHAnsi"/>
+                          <w:sz w:val="22"/>
+                          <w:szCs w:val="22"/>
+                        </w:rPr>
+                        <w:t xml:space="preserve">S3, </w:t>
+                      </w:r>
+                      <w:r>
+                        <w:rPr>
+                          <w:rFonts w:asciiTheme="minorHAnsi" w:hAnsiTheme="minorHAnsi" w:cstheme="minorHAnsi"/>
+                          <w:sz w:val="22"/>
+                          <w:szCs w:val="22"/>
+                        </w:rPr>
+                        <w:t>IAM, EC2</w:t>
+                      </w:r>
+                      <w:r>
+                        <w:rPr>
+                          <w:rFonts w:asciiTheme="minorHAnsi" w:hAnsiTheme="minorHAnsi" w:cstheme="minorHAnsi"/>
+                          <w:sz w:val="22"/>
+                          <w:szCs w:val="22"/>
+                        </w:rPr>
+                        <w:t xml:space="preserve"> </w:t>
                       </w:r>
                     </w:p>
                     <w:p>
@@ -4897,6 +4932,7 @@
       <w:r>
         <w:rPr>
           <w:rFonts w:ascii="Arial Black" w:hAnsi="Arial Black"/>
+          <w:noProof/>
           <w:color w:val="4472C4" w:themeColor="accent1"/>
         </w:rPr>
         <mc:AlternateContent>
@@ -4972,6 +5008,7 @@
       <w:r>
         <w:rPr>
           <w:rFonts w:ascii="Arial Black" w:hAnsi="Arial Black"/>
+          <w:noProof/>
           <w:color w:val="4472C4" w:themeColor="accent1"/>
         </w:rPr>
         <mc:AlternateContent>
@@ -5067,6 +5104,7 @@
       <w:r>
         <w:rPr>
           <w:rFonts w:ascii="Arial Black" w:hAnsi="Arial Black"/>
+          <w:noProof/>
           <w:color w:val="4472C4" w:themeColor="accent1"/>
         </w:rPr>
         <mc:AlternateContent>

</xml_diff>